<commit_message>
Toevoeging Stages en BO Laattijdig bij Gebruikersregistratie Autodoc Stagegever fiche
</commit_message>
<xml_diff>
--- a/sites/all/modules/argus_document_generator/plugins/docs/CNT_Inschrijvingsdossier.docx
+++ b/sites/all/modules/argus_document_generator/plugins/docs/CNT_Inschrijvingsdossier.docx
@@ -2913,7 +2913,23 @@
           <w:color w:val="FF0000"/>
           <w:szCs w:val="22"/>
         </w:rPr>
-        <w:t>Een kopie van de identiteitskaart is toegevoegd</w:t>
+        <w:t>e</w:t>
+      </w:r>
+      <w:r>
+        <w:rPr>
+          <w:rFonts w:asciiTheme="majorHAnsi" w:hAnsiTheme="majorHAnsi" w:cstheme="majorHAnsi"/>
+          <w:color w:val="FF0000"/>
+          <w:szCs w:val="22"/>
+        </w:rPr>
+        <w:t>en kopie van de identiteitskaart is toegevoegd</w:t>
+      </w:r>
+      <w:r>
+        <w:rPr>
+          <w:rFonts w:asciiTheme="majorHAnsi" w:hAnsiTheme="majorHAnsi" w:cstheme="majorHAnsi"/>
+          <w:color w:val="FF0000"/>
+          <w:szCs w:val="22"/>
+        </w:rPr>
+        <w:t>;</w:t>
       </w:r>
     </w:p>
     <w:p>
@@ -2941,7 +2957,23 @@
           <w:color w:val="FF0000"/>
           <w:szCs w:val="22"/>
         </w:rPr>
-        <w:t>Het origineel van de eindbeslissing is toegevoegd</w:t>
+        <w:t>h</w:t>
+      </w:r>
+      <w:r>
+        <w:rPr>
+          <w:rFonts w:asciiTheme="majorHAnsi" w:hAnsiTheme="majorHAnsi" w:cstheme="majorHAnsi"/>
+          <w:color w:val="FF0000"/>
+          <w:szCs w:val="22"/>
+        </w:rPr>
+        <w:t>et origineel van de eindbeslissing is toegevoegd</w:t>
+      </w:r>
+      <w:r>
+        <w:rPr>
+          <w:rFonts w:asciiTheme="majorHAnsi" w:hAnsiTheme="majorHAnsi" w:cstheme="majorHAnsi"/>
+          <w:color w:val="FF0000"/>
+          <w:szCs w:val="22"/>
+        </w:rPr>
+        <w:t>;</w:t>
       </w:r>
     </w:p>
     <w:p>
@@ -2954,7 +2986,7 @@
         <w:autoSpaceDE w:val="0"/>
         <w:autoSpaceDN w:val="0"/>
         <w:adjustRightInd w:val="0"/>
-        <w:spacing w:after="0" w:line="360" w:lineRule="auto"/>
+        <w:spacing w:after="0" w:line="276" w:lineRule="auto"/>
         <w:contextualSpacing w:val="0"/>
         <w:textAlignment w:val="baseline"/>
         <w:rPr>
@@ -2969,8 +3001,68 @@
           <w:color w:val="FF0000"/>
           <w:szCs w:val="22"/>
         </w:rPr>
-        <w:t>De schoolkosten vereffend zijn</w:t>
-      </w:r>
+        <w:t>d</w:t>
+      </w:r>
+      <w:r>
+        <w:rPr>
+          <w:rFonts w:asciiTheme="majorHAnsi" w:hAnsiTheme="majorHAnsi" w:cstheme="majorHAnsi"/>
+          <w:color w:val="FF0000"/>
+          <w:szCs w:val="22"/>
+        </w:rPr>
+        <w:t>e schoolkosten vereffend zijn</w:t>
+      </w:r>
+      <w:r>
+        <w:rPr>
+          <w:rFonts w:asciiTheme="majorHAnsi" w:hAnsiTheme="majorHAnsi" w:cstheme="majorHAnsi"/>
+          <w:color w:val="FF0000"/>
+          <w:szCs w:val="22"/>
+        </w:rPr>
+        <w:t>;</w:t>
+      </w:r>
+    </w:p>
+    <w:p>
+      <w:pPr>
+        <w:numPr>
+          <w:ilvl w:val="0"/>
+          <w:numId w:val="1"/>
+        </w:numPr>
+        <w:overflowPunct w:val="0"/>
+        <w:autoSpaceDE w:val="0"/>
+        <w:autoSpaceDN w:val="0"/>
+        <w:adjustRightInd w:val="0"/>
+        <w:spacing w:after="0"/>
+        <w:contextualSpacing w:val="0"/>
+        <w:textAlignment w:val="baseline"/>
+        <w:rPr>
+          <w:rFonts w:asciiTheme="majorHAnsi" w:hAnsiTheme="majorHAnsi" w:cstheme="majorHAnsi"/>
+          <w:color w:val="FF0000"/>
+          <w:szCs w:val="22"/>
+        </w:rPr>
+      </w:pPr>
+      <w:r>
+        <w:rPr>
+          <w:rFonts w:asciiTheme="majorHAnsi" w:hAnsiTheme="majorHAnsi" w:cstheme="majorHAnsi"/>
+          <w:color w:val="FF0000"/>
+          <w:szCs w:val="22"/>
+        </w:rPr>
+        <w:t>indien deze inschrijving gebeurt onder ontbindende voorwaarden, zal de begeleidende klassenraad eerst moeten samen komen om deze inschrijving te bevestigen.</w:t>
+      </w:r>
+    </w:p>
+    <w:p>
+      <w:pPr>
+        <w:overflowPunct w:val="0"/>
+        <w:autoSpaceDE w:val="0"/>
+        <w:autoSpaceDN w:val="0"/>
+        <w:adjustRightInd w:val="0"/>
+        <w:spacing w:after="0"/>
+        <w:contextualSpacing w:val="0"/>
+        <w:textAlignment w:val="baseline"/>
+        <w:rPr>
+          <w:rFonts w:asciiTheme="majorHAnsi" w:hAnsiTheme="majorHAnsi" w:cstheme="majorHAnsi"/>
+          <w:color w:val="FF0000"/>
+          <w:szCs w:val="22"/>
+        </w:rPr>
+      </w:pPr>
     </w:p>
     <w:p>
       <w:pPr>
@@ -6708,6 +6800,9 @@
     </w:p>
     <w:p>
       <w:pPr>
+        <w:tabs>
+          <w:tab w:val="left" w:pos="3828"/>
+        </w:tabs>
         <w:ind w:left="851"/>
         <w:rPr>
           <w:rFonts w:asciiTheme="majorHAnsi" w:hAnsiTheme="majorHAnsi" w:cstheme="majorHAnsi"/>
@@ -6720,6 +6815,34 @@
           <w:szCs w:val="22"/>
         </w:rPr>
         <w:t>${gon_begeleider}</w:t>
+      </w:r>
+      <w:r>
+        <w:rPr>
+          <w:rFonts w:asciiTheme="majorHAnsi" w:hAnsiTheme="majorHAnsi" w:cstheme="majorHAnsi"/>
+          <w:szCs w:val="22"/>
+        </w:rPr>
+        <w:tab/>
+      </w:r>
+      <w:r>
+        <w:rPr>
+          <w:rFonts w:asciiTheme="majorHAnsi" w:hAnsiTheme="majorHAnsi" w:cstheme="majorHAnsi"/>
+          <w:szCs w:val="22"/>
+        </w:rPr>
+        <w:t>${gon_begeleid</w:t>
+      </w:r>
+      <w:r>
+        <w:rPr>
+          <w:rFonts w:asciiTheme="majorHAnsi" w:hAnsiTheme="majorHAnsi" w:cstheme="majorHAnsi"/>
+          <w:szCs w:val="22"/>
+        </w:rPr>
+        <w:t>ing__</w:t>
+      </w:r>
+      <w:r>
+        <w:rPr>
+          <w:rFonts w:asciiTheme="majorHAnsi" w:hAnsiTheme="majorHAnsi" w:cstheme="majorHAnsi"/>
+          <w:szCs w:val="22"/>
+        </w:rPr>
+        <w:t>}</w:t>
       </w:r>
     </w:p>
     <w:p>
@@ -6962,19 +7085,90 @@
     </w:p>
     <w:p>
       <w:pPr>
-        <w:rPr>
-          <w:rFonts w:asciiTheme="majorHAnsi" w:hAnsiTheme="majorHAnsi" w:cstheme="majorHAnsi"/>
-          <w:szCs w:val="22"/>
-        </w:rPr>
-      </w:pPr>
-    </w:p>
-    <w:p>
-      <w:pPr>
-        <w:rPr>
-          <w:rFonts w:asciiTheme="majorHAnsi" w:hAnsiTheme="majorHAnsi" w:cstheme="majorHAnsi"/>
-          <w:szCs w:val="22"/>
-        </w:rPr>
-      </w:pPr>
+        <w:ind w:left="851" w:firstLine="2"/>
+        <w:rPr>
+          <w:rFonts w:asciiTheme="majorHAnsi" w:hAnsiTheme="majorHAnsi" w:cstheme="majorHAnsi"/>
+          <w:szCs w:val="22"/>
+        </w:rPr>
+      </w:pPr>
+    </w:p>
+    <w:p>
+      <w:pPr>
+        <w:ind w:left="851" w:firstLine="2"/>
+        <w:rPr>
+          <w:rFonts w:asciiTheme="majorHAnsi" w:hAnsiTheme="majorHAnsi" w:cstheme="majorHAnsi"/>
+          <w:szCs w:val="22"/>
+        </w:rPr>
+      </w:pPr>
+      <w:r>
+        <w:rPr>
+          <w:rFonts w:asciiTheme="majorHAnsi" w:hAnsiTheme="majorHAnsi" w:cstheme="majorHAnsi"/>
+          <w:szCs w:val="22"/>
+        </w:rPr>
+        <w:t>Is dit een inschrijving onder ontbindende voorwaarden? (ihkv. Het M-decreet)</w:t>
+      </w:r>
+    </w:p>
+    <w:p>
+      <w:pPr>
+        <w:tabs>
+          <w:tab w:val="left" w:pos="3828"/>
+        </w:tabs>
+        <w:ind w:left="851" w:firstLine="2"/>
+        <w:rPr>
+          <w:rFonts w:asciiTheme="majorHAnsi" w:hAnsiTheme="majorHAnsi" w:cstheme="majorHAnsi"/>
+          <w:szCs w:val="22"/>
+        </w:rPr>
+      </w:pPr>
+      <w:r>
+        <w:rPr>
+          <w:rFonts w:asciiTheme="majorHAnsi" w:hAnsiTheme="majorHAnsi" w:cstheme="majorHAnsi"/>
+          <w:noProof/>
+          <w:szCs w:val="22"/>
+          <w:lang w:val="en-US" w:eastAsia="en-US"/>
+        </w:rPr>
+        <w:t>${inschrijving_onde_ja</w:t>
+      </w:r>
+      <w:bookmarkStart w:id="0" w:name="_GoBack"/>
+      <w:bookmarkEnd w:id="0"/>
+      <w:r>
+        <w:rPr>
+          <w:rFonts w:asciiTheme="majorHAnsi" w:hAnsiTheme="majorHAnsi" w:cstheme="majorHAnsi"/>
+          <w:noProof/>
+          <w:szCs w:val="22"/>
+          <w:lang w:val="en-US" w:eastAsia="en-US"/>
+        </w:rPr>
+        <w:t>}</w:t>
+      </w:r>
+      <w:r>
+        <w:rPr>
+          <w:rFonts w:asciiTheme="majorHAnsi" w:hAnsiTheme="majorHAnsi" w:cstheme="majorHAnsi"/>
+          <w:szCs w:val="22"/>
+        </w:rPr>
+        <w:t xml:space="preserve"> JA</w:t>
+      </w:r>
+      <w:r>
+        <w:rPr>
+          <w:rFonts w:asciiTheme="majorHAnsi" w:hAnsiTheme="majorHAnsi" w:cstheme="majorHAnsi"/>
+          <w:szCs w:val="22"/>
+        </w:rPr>
+        <w:tab/>
+      </w:r>
+      <w:r>
+        <w:rPr>
+          <w:rFonts w:asciiTheme="majorHAnsi" w:hAnsiTheme="majorHAnsi" w:cstheme="majorHAnsi"/>
+          <w:noProof/>
+          <w:szCs w:val="22"/>
+          <w:lang w:val="en-US" w:eastAsia="en-US"/>
+        </w:rPr>
+        <w:t>${inschrijving_onde_nee}</w:t>
+      </w:r>
+      <w:r>
+        <w:rPr>
+          <w:rFonts w:asciiTheme="majorHAnsi" w:hAnsiTheme="majorHAnsi" w:cstheme="majorHAnsi"/>
+          <w:szCs w:val="22"/>
+        </w:rPr>
+        <w:t xml:space="preserve"> NEE</w:t>
+      </w:r>
     </w:p>
     <w:p>
       <w:pPr>
@@ -8747,12 +8941,7 @@
               <w:pStyle w:val="Aanwijzing"/>
             </w:pPr>
             <w:r>
-              <w:t>Bij de eerste inschrijving van een leerling in een officiël</w:t>
-            </w:r>
-            <w:bookmarkStart w:id="0" w:name="_GoBack"/>
-            <w:bookmarkEnd w:id="0"/>
-            <w:r>
-              <w:t>e lagere of secundaire school kiest u tussen een van de erkende godsdiensten of  niet-confessionele zedenleer. Die keuze kan elk schooljaar gewijzigd worden.</w:t>
+              <w:t>Bij de eerste inschrijving van een leerling in een officiële lagere of secundaire school kiest u tussen een van de erkende godsdiensten of  niet-confessionele zedenleer. Die keuze kan elk schooljaar gewijzigd worden.</w:t>
             </w:r>
           </w:p>
           <w:p>
@@ -13266,7 +13455,7 @@
                     <w:sz w:val="16"/>
                     <w:szCs w:val="16"/>
                   </w:rPr>
-                  <w:t>9</w:t>
+                  <w:t>8</w:t>
                 </w:r>
                 <w:r>
                   <w:rPr>
@@ -13583,11 +13772,6 @@
         <w:sz w:val="14"/>
       </w:rPr>
       <w:tab/>
-    </w:r>
-    <w:r>
-      <w:rPr>
-        <w:sz w:val="14"/>
-      </w:rPr>
       <w:t>Inschrijvingsdossier</w:t>
     </w:r>
     <w:r>
@@ -14084,11 +14268,6 @@
         <w:sz w:val="14"/>
       </w:rPr>
       <w:tab/>
-    </w:r>
-    <w:r>
-      <w:rPr>
-        <w:sz w:val="14"/>
-      </w:rPr>
       <w:t>Inschrijvingsdossier</w:t>
     </w:r>
     <w:r>
@@ -14373,11 +14552,6 @@
         <w:sz w:val="14"/>
       </w:rPr>
       <w:tab/>
-    </w:r>
-    <w:r>
-      <w:rPr>
-        <w:sz w:val="14"/>
-      </w:rPr>
       <w:t>Inschrijvingsdossier</w:t>
     </w:r>
     <w:r>
@@ -14731,7 +14905,7 @@
               <v:stroke joinstyle="miter"/>
               <v:path gradientshapeok="t" o:connecttype="rect"/>
             </v:shapetype>
-            <v:shape id="Text Box 4" o:spid="_x0000_s1026" type="#_x0000_t202" style="position:absolute;margin-left:396pt;margin-top:13.05pt;width:73.75pt;height:68.1pt;z-index:-251641856;visibility:visible;mso-wrap-style:none;mso-width-percent:0;mso-height-percent:0;mso-wrap-distance-left:9pt;mso-wrap-distance-top:0;mso-wrap-distance-right:9pt;mso-wrap-distance-bottom:0;mso-position-horizontal:absolute;mso-position-horizontal-relative:text;mso-position-vertical:absolute;mso-position-vertical-relative:text;mso-width-percent:0;mso-height-percent:0;mso-width-relative:page;mso-height-relative:page;v-text-anchor:top" o:gfxdata="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" stroked="f">
+            <v:shape id="Text Box 4" o:spid="_x0000_s1026" type="#_x0000_t202" style="position:absolute;margin-left:396pt;margin-top:13.05pt;width:73.75pt;height:68.1pt;z-index:-251641856;visibility:visible;mso-wrap-style:none;mso-width-percent:0;mso-height-percent:0;mso-wrap-distance-left:9pt;mso-wrap-distance-top:0;mso-wrap-distance-right:9pt;mso-wrap-distance-bottom:0;mso-position-horizontal:absolute;mso-position-horizontal-relative:text;mso-position-vertical:absolute;mso-position-vertical-relative:text;mso-width-percent:0;mso-height-percent:0;mso-width-relative:page;mso-height-relative:page;v-text-anchor:top" o:gfxdata="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" stroked="f">
               <v:textbox style="mso-fit-shape-to-text:t" inset=",3mm,3mm">
                 <w:txbxContent>
                   <w:p>
@@ -14882,11 +15056,6 @@
         <w:sz w:val="14"/>
       </w:rPr>
       <w:tab/>
-    </w:r>
-    <w:r>
-      <w:rPr>
-        <w:sz w:val="14"/>
-      </w:rPr>
       <w:t>DIT DOCUMENT MEEGEVEN AAN DE OUDERS</w:t>
     </w:r>
   </w:p>
@@ -18849,7 +19018,7 @@
 </file>
 
 <file path=customXml/itemProps1.xml><?xml version="1.0" encoding="utf-8"?>
-<ds:datastoreItem xmlns:ds="http://schemas.openxmlformats.org/officeDocument/2006/customXml" ds:itemID="{6E778717-FD9E-FD4D-B7D8-F8090842BBF4}">
+<ds:datastoreItem xmlns:ds="http://schemas.openxmlformats.org/officeDocument/2006/customXml" ds:itemID="{57C8D5E6-98FF-A945-AA9A-D66FE735A317}">
   <ds:schemaRefs>
     <ds:schemaRef ds:uri="http://schemas.openxmlformats.org/officeDocument/2006/bibliography"/>
   </ds:schemaRefs>

</xml_diff>